<commit_message>
Testing whether it will block the push
</commit_message>
<xml_diff>
--- a/documentation/QA_ESKIMI_TestCases.docx
+++ b/documentation/QA_ESKIMI_TestCases.docx
@@ -6871,6 +6871,9 @@
           </w:tcPr>
           <w:p>
             <w:r>
+              <w:rPr>
+                <w:noProof/>
+              </w:rPr>
               <w:drawing>
                 <wp:inline distT="0" distB="0" distL="0" distR="0" wp14:anchorId="4386FE4B" wp14:editId="2CD64F4D">
                   <wp:extent cx="1482725" cy="1193165"/>
@@ -7468,6 +7471,7 @@
           </w:tcPr>
           <w:p>
             <w:r>
+              <w:lastRenderedPageBreak/>
               <w:t>8</w:t>
             </w:r>
           </w:p>
@@ -7633,6 +7637,7 @@
         <w:t>After the test press on the three vertical dots and select delete to delete the Campaign group</w:t>
       </w:r>
     </w:p>
+    <w:p/>
     <w:p/>
     <w:p/>
     <w:sectPr>

</xml_diff>